<commit_message>
Custom Claims in the Token v1.1 from orgin v1
Edit Claims from Authorization Server , Edit Claims từ Resource server
Use the Access Token in the Angular Client
</commit_message>
<xml_diff>
--- a/spring/spring-security/oauth2/Oauth.docx
+++ b/spring/spring-security/oauth2/Oauth.docx
@@ -49,6 +49,9 @@
             <w:tabs>
               <w:tab w:val="right" w:leader="dot" w:pos="9350"/>
             </w:tabs>
+            <w:rPr>
+              <w:rFonts w:eastAsiaTheme="minorEastAsia"/>
+            </w:rPr>
           </w:pPr>
           <w:r>
             <w:fldChar w:fldCharType="begin"/>
@@ -59,7 +62,7 @@
           <w:r>
             <w:fldChar w:fldCharType="separate"/>
           </w:r>
-          <w:hyperlink w:anchor="_Toc72541212" w:history="1">
+          <w:hyperlink w:anchor="_Toc72622942" w:history="1">
             <w:r>
               <w:rPr>
                 <w:rStyle w:val="Hyperlink"/>
@@ -89,7 +92,7 @@
               <w:rPr>
                 <w:webHidden/>
               </w:rPr>
-              <w:instrText xml:space="preserve"> PAGEREF _Toc72541212 \h </w:instrText>
+              <w:instrText xml:space="preserve"> PAGEREF _Toc72622942 \h </w:instrText>
             </w:r>
             <w:r>
               <w:rPr>
@@ -122,8 +125,11 @@
             <w:tabs>
               <w:tab w:val="right" w:leader="dot" w:pos="9350"/>
             </w:tabs>
+            <w:rPr>
+              <w:rFonts w:eastAsiaTheme="minorEastAsia"/>
+            </w:rPr>
           </w:pPr>
-          <w:hyperlink w:anchor="_Toc72541213" w:history="1">
+          <w:hyperlink w:anchor="_Toc72622943" w:history="1">
             <w:r>
               <w:rPr>
                 <w:rStyle w:val="Hyperlink"/>
@@ -147,7 +153,7 @@
               <w:rPr>
                 <w:webHidden/>
               </w:rPr>
-              <w:instrText xml:space="preserve"> PAGEREF _Toc72541213 \h </w:instrText>
+              <w:instrText xml:space="preserve"> PAGEREF _Toc72622943 \h </w:instrText>
             </w:r>
             <w:r>
               <w:rPr>
@@ -180,8 +186,11 @@
             <w:tabs>
               <w:tab w:val="right" w:leader="dot" w:pos="9350"/>
             </w:tabs>
+            <w:rPr>
+              <w:rFonts w:eastAsiaTheme="minorEastAsia"/>
+            </w:rPr>
           </w:pPr>
-          <w:hyperlink w:anchor="_Toc72541214" w:history="1">
+          <w:hyperlink w:anchor="_Toc72622944" w:history="1">
             <w:r>
               <w:rPr>
                 <w:rStyle w:val="Hyperlink"/>
@@ -205,7 +214,7 @@
               <w:rPr>
                 <w:webHidden/>
               </w:rPr>
-              <w:instrText xml:space="preserve"> PAGEREF _Toc72541214 \h </w:instrText>
+              <w:instrText xml:space="preserve"> PAGEREF _Toc72622944 \h </w:instrText>
             </w:r>
             <w:r>
               <w:rPr>
@@ -238,8 +247,11 @@
             <w:tabs>
               <w:tab w:val="right" w:leader="dot" w:pos="9350"/>
             </w:tabs>
+            <w:rPr>
+              <w:rFonts w:eastAsiaTheme="minorEastAsia"/>
+            </w:rPr>
           </w:pPr>
-          <w:hyperlink w:anchor="_Toc72541215" w:history="1">
+          <w:hyperlink w:anchor="_Toc72622945" w:history="1">
             <w:r>
               <w:rPr>
                 <w:rStyle w:val="Hyperlink"/>
@@ -263,7 +275,7 @@
               <w:rPr>
                 <w:webHidden/>
               </w:rPr>
-              <w:instrText xml:space="preserve"> PAGEREF _Toc72541215 \h </w:instrText>
+              <w:instrText xml:space="preserve"> PAGEREF _Toc72622945 \h </w:instrText>
             </w:r>
             <w:r>
               <w:rPr>
@@ -296,8 +308,11 @@
             <w:tabs>
               <w:tab w:val="right" w:leader="dot" w:pos="9350"/>
             </w:tabs>
+            <w:rPr>
+              <w:rFonts w:eastAsiaTheme="minorEastAsia"/>
+            </w:rPr>
           </w:pPr>
-          <w:hyperlink w:anchor="_Toc72541216" w:history="1">
+          <w:hyperlink w:anchor="_Toc72622946" w:history="1">
             <w:r>
               <w:rPr>
                 <w:rStyle w:val="Hyperlink"/>
@@ -321,7 +336,7 @@
               <w:rPr>
                 <w:webHidden/>
               </w:rPr>
-              <w:instrText xml:space="preserve"> PAGEREF _Toc72541216 \h </w:instrText>
+              <w:instrText xml:space="preserve"> PAGEREF _Toc72622946 \h </w:instrText>
             </w:r>
             <w:r>
               <w:rPr>
@@ -354,8 +369,11 @@
             <w:tabs>
               <w:tab w:val="right" w:leader="dot" w:pos="9350"/>
             </w:tabs>
+            <w:rPr>
+              <w:rFonts w:eastAsiaTheme="minorEastAsia"/>
+            </w:rPr>
           </w:pPr>
-          <w:hyperlink w:anchor="_Toc72541217" w:history="1">
+          <w:hyperlink w:anchor="_Toc72622947" w:history="1">
             <w:r>
               <w:rPr>
                 <w:rStyle w:val="Hyperlink"/>
@@ -379,7 +397,7 @@
               <w:rPr>
                 <w:webHidden/>
               </w:rPr>
-              <w:instrText xml:space="preserve"> PAGEREF _Toc72541217 \h </w:instrText>
+              <w:instrText xml:space="preserve"> PAGEREF _Toc72622947 \h </w:instrText>
             </w:r>
             <w:r>
               <w:rPr>
@@ -412,8 +430,11 @@
             <w:tabs>
               <w:tab w:val="right" w:leader="dot" w:pos="9350"/>
             </w:tabs>
+            <w:rPr>
+              <w:rFonts w:eastAsiaTheme="minorEastAsia"/>
+            </w:rPr>
           </w:pPr>
-          <w:hyperlink w:anchor="_Toc72541218" w:history="1">
+          <w:hyperlink w:anchor="_Toc72622948" w:history="1">
             <w:r>
               <w:rPr>
                 <w:rStyle w:val="Hyperlink"/>
@@ -443,7 +464,7 @@
               <w:rPr>
                 <w:webHidden/>
               </w:rPr>
-              <w:instrText xml:space="preserve"> PAGEREF _Toc72541218 \h </w:instrText>
+              <w:instrText xml:space="preserve"> PAGEREF _Toc72622948 \h </w:instrText>
             </w:r>
             <w:r>
               <w:rPr>
@@ -461,6 +482,443 @@
                 <w:webHidden/>
               </w:rPr>
               <w:t>9</w:t>
+            </w:r>
+            <w:r>
+              <w:rPr>
+                <w:webHidden/>
+              </w:rPr>
+              <w:fldChar w:fldCharType="end"/>
+            </w:r>
+          </w:hyperlink>
+        </w:p>
+        <w:p>
+          <w:pPr>
+            <w:pStyle w:val="TOC1"/>
+            <w:tabs>
+              <w:tab w:val="right" w:leader="dot" w:pos="9350"/>
+            </w:tabs>
+            <w:rPr>
+              <w:rFonts w:eastAsiaTheme="minorEastAsia"/>
+            </w:rPr>
+          </w:pPr>
+          <w:hyperlink w:anchor="_Toc72622949" w:history="1">
+            <w:r>
+              <w:rPr>
+                <w:rStyle w:val="Hyperlink"/>
+              </w:rPr>
+              <w:t>Custom Claims in the Token</w:t>
+            </w:r>
+            <w:r>
+              <w:rPr>
+                <w:webHidden/>
+              </w:rPr>
+              <w:tab/>
+            </w:r>
+            <w:r>
+              <w:rPr>
+                <w:webHidden/>
+              </w:rPr>
+              <w:fldChar w:fldCharType="begin"/>
+            </w:r>
+            <w:r>
+              <w:rPr>
+                <w:webHidden/>
+              </w:rPr>
+              <w:instrText xml:space="preserve"> PAGEREF _Toc72622949 \h </w:instrText>
+            </w:r>
+            <w:r>
+              <w:rPr>
+                <w:webHidden/>
+              </w:rPr>
+            </w:r>
+            <w:r>
+              <w:rPr>
+                <w:webHidden/>
+              </w:rPr>
+              <w:fldChar w:fldCharType="separate"/>
+            </w:r>
+            <w:r>
+              <w:rPr>
+                <w:webHidden/>
+              </w:rPr>
+              <w:t>11</w:t>
+            </w:r>
+            <w:r>
+              <w:rPr>
+                <w:webHidden/>
+              </w:rPr>
+              <w:fldChar w:fldCharType="end"/>
+            </w:r>
+          </w:hyperlink>
+        </w:p>
+        <w:p>
+          <w:pPr>
+            <w:pStyle w:val="TOC2"/>
+            <w:tabs>
+              <w:tab w:val="right" w:leader="dot" w:pos="9350"/>
+            </w:tabs>
+            <w:rPr>
+              <w:rFonts w:eastAsiaTheme="minorEastAsia"/>
+            </w:rPr>
+          </w:pPr>
+          <w:hyperlink w:anchor="_Toc72622950" w:history="1">
+            <w:r>
+              <w:rPr>
+                <w:rStyle w:val="Hyperlink"/>
+              </w:rPr>
+              <w:t>Cấu</w:t>
+            </w:r>
+            <w:r>
+              <w:rPr>
+                <w:rStyle w:val="Hyperlink"/>
+                <w:lang w:val="vi-VN"/>
+              </w:rPr>
+              <w:t xml:space="preserve"> hình trên app keyloak</w:t>
+            </w:r>
+            <w:r>
+              <w:rPr>
+                <w:webHidden/>
+              </w:rPr>
+              <w:tab/>
+            </w:r>
+            <w:r>
+              <w:rPr>
+                <w:webHidden/>
+              </w:rPr>
+              <w:fldChar w:fldCharType="begin"/>
+            </w:r>
+            <w:r>
+              <w:rPr>
+                <w:webHidden/>
+              </w:rPr>
+              <w:instrText xml:space="preserve"> PAGEREF _Toc72622950 \h </w:instrText>
+            </w:r>
+            <w:r>
+              <w:rPr>
+                <w:webHidden/>
+              </w:rPr>
+            </w:r>
+            <w:r>
+              <w:rPr>
+                <w:webHidden/>
+              </w:rPr>
+              <w:fldChar w:fldCharType="separate"/>
+            </w:r>
+            <w:r>
+              <w:rPr>
+                <w:webHidden/>
+              </w:rPr>
+              <w:t>11</w:t>
+            </w:r>
+            <w:r>
+              <w:rPr>
+                <w:webHidden/>
+              </w:rPr>
+              <w:fldChar w:fldCharType="end"/>
+            </w:r>
+          </w:hyperlink>
+        </w:p>
+        <w:p>
+          <w:pPr>
+            <w:pStyle w:val="TOC2"/>
+            <w:tabs>
+              <w:tab w:val="right" w:leader="dot" w:pos="9350"/>
+            </w:tabs>
+            <w:rPr>
+              <w:rFonts w:eastAsiaTheme="minorEastAsia"/>
+            </w:rPr>
+          </w:pPr>
+          <w:hyperlink w:anchor="_Toc72622951" w:history="1">
+            <w:r>
+              <w:rPr>
+                <w:rStyle w:val="Hyperlink"/>
+                <w:lang w:val="vi-VN"/>
+              </w:rPr>
+              <w:t>Cấu hình bằng file.json lúc start app authorization server</w:t>
+            </w:r>
+            <w:r>
+              <w:rPr>
+                <w:webHidden/>
+              </w:rPr>
+              <w:tab/>
+            </w:r>
+            <w:r>
+              <w:rPr>
+                <w:webHidden/>
+              </w:rPr>
+              <w:fldChar w:fldCharType="begin"/>
+            </w:r>
+            <w:r>
+              <w:rPr>
+                <w:webHidden/>
+              </w:rPr>
+              <w:instrText xml:space="preserve"> PAGEREF _Toc72622951 \h </w:instrText>
+            </w:r>
+            <w:r>
+              <w:rPr>
+                <w:webHidden/>
+              </w:rPr>
+            </w:r>
+            <w:r>
+              <w:rPr>
+                <w:webHidden/>
+              </w:rPr>
+              <w:fldChar w:fldCharType="separate"/>
+            </w:r>
+            <w:r>
+              <w:rPr>
+                <w:webHidden/>
+              </w:rPr>
+              <w:t>17</w:t>
+            </w:r>
+            <w:r>
+              <w:rPr>
+                <w:webHidden/>
+              </w:rPr>
+              <w:fldChar w:fldCharType="end"/>
+            </w:r>
+          </w:hyperlink>
+        </w:p>
+        <w:p>
+          <w:pPr>
+            <w:pStyle w:val="TOC1"/>
+            <w:tabs>
+              <w:tab w:val="right" w:leader="dot" w:pos="9350"/>
+            </w:tabs>
+            <w:rPr>
+              <w:rFonts w:eastAsiaTheme="minorEastAsia"/>
+            </w:rPr>
+          </w:pPr>
+          <w:hyperlink w:anchor="_Toc72622952" w:history="1">
+            <w:r>
+              <w:rPr>
+                <w:rStyle w:val="Hyperlink"/>
+              </w:rPr>
+              <w:t>Configuration to Add/Remove/Rename Claims Trên</w:t>
+            </w:r>
+            <w:r>
+              <w:rPr>
+                <w:rStyle w:val="Hyperlink"/>
+                <w:lang w:val="vi-VN"/>
+              </w:rPr>
+              <w:t xml:space="preserve"> Resouce Server</w:t>
+            </w:r>
+            <w:r>
+              <w:rPr>
+                <w:webHidden/>
+              </w:rPr>
+              <w:tab/>
+            </w:r>
+            <w:r>
+              <w:rPr>
+                <w:webHidden/>
+              </w:rPr>
+              <w:fldChar w:fldCharType="begin"/>
+            </w:r>
+            <w:r>
+              <w:rPr>
+                <w:webHidden/>
+              </w:rPr>
+              <w:instrText xml:space="preserve"> PAGEREF _Toc72622952 \h </w:instrText>
+            </w:r>
+            <w:r>
+              <w:rPr>
+                <w:webHidden/>
+              </w:rPr>
+            </w:r>
+            <w:r>
+              <w:rPr>
+                <w:webHidden/>
+              </w:rPr>
+              <w:fldChar w:fldCharType="separate"/>
+            </w:r>
+            <w:r>
+              <w:rPr>
+                <w:webHidden/>
+              </w:rPr>
+              <w:t>19</w:t>
+            </w:r>
+            <w:r>
+              <w:rPr>
+                <w:webHidden/>
+              </w:rPr>
+              <w:fldChar w:fldCharType="end"/>
+            </w:r>
+          </w:hyperlink>
+        </w:p>
+        <w:p>
+          <w:pPr>
+            <w:pStyle w:val="TOC2"/>
+            <w:tabs>
+              <w:tab w:val="right" w:leader="dot" w:pos="9350"/>
+            </w:tabs>
+            <w:rPr>
+              <w:rFonts w:eastAsiaTheme="minorEastAsia"/>
+            </w:rPr>
+          </w:pPr>
+          <w:hyperlink w:anchor="_Toc72622953" w:history="1">
+            <w:r>
+              <w:rPr>
+                <w:rStyle w:val="Hyperlink"/>
+                <w:lang w:val="vi-VN"/>
+              </w:rPr>
+              <w:t>GetToken từ Controller</w:t>
+            </w:r>
+            <w:r>
+              <w:rPr>
+                <w:webHidden/>
+              </w:rPr>
+              <w:tab/>
+            </w:r>
+            <w:r>
+              <w:rPr>
+                <w:webHidden/>
+              </w:rPr>
+              <w:fldChar w:fldCharType="begin"/>
+            </w:r>
+            <w:r>
+              <w:rPr>
+                <w:webHidden/>
+              </w:rPr>
+              <w:instrText xml:space="preserve"> PAGEREF _Toc72622953 \h </w:instrText>
+            </w:r>
+            <w:r>
+              <w:rPr>
+                <w:webHidden/>
+              </w:rPr>
+            </w:r>
+            <w:r>
+              <w:rPr>
+                <w:webHidden/>
+              </w:rPr>
+              <w:fldChar w:fldCharType="separate"/>
+            </w:r>
+            <w:r>
+              <w:rPr>
+                <w:webHidden/>
+              </w:rPr>
+              <w:t>19</w:t>
+            </w:r>
+            <w:r>
+              <w:rPr>
+                <w:webHidden/>
+              </w:rPr>
+              <w:fldChar w:fldCharType="end"/>
+            </w:r>
+          </w:hyperlink>
+        </w:p>
+        <w:p>
+          <w:pPr>
+            <w:pStyle w:val="TOC2"/>
+            <w:tabs>
+              <w:tab w:val="right" w:leader="dot" w:pos="9350"/>
+            </w:tabs>
+            <w:rPr>
+              <w:rFonts w:eastAsiaTheme="minorEastAsia"/>
+            </w:rPr>
+          </w:pPr>
+          <w:hyperlink w:anchor="_Toc72622954" w:history="1">
+            <w:r>
+              <w:rPr>
+                <w:rStyle w:val="Hyperlink"/>
+              </w:rPr>
+              <w:t>Configuration to Add/Remove/Rename Claims</w:t>
+            </w:r>
+            <w:r>
+              <w:rPr>
+                <w:webHidden/>
+              </w:rPr>
+              <w:tab/>
+            </w:r>
+            <w:r>
+              <w:rPr>
+                <w:webHidden/>
+              </w:rPr>
+              <w:fldChar w:fldCharType="begin"/>
+            </w:r>
+            <w:r>
+              <w:rPr>
+                <w:webHidden/>
+              </w:rPr>
+              <w:instrText xml:space="preserve"> PAGEREF _Toc72622954 \h </w:instrText>
+            </w:r>
+            <w:r>
+              <w:rPr>
+                <w:webHidden/>
+              </w:rPr>
+            </w:r>
+            <w:r>
+              <w:rPr>
+                <w:webHidden/>
+              </w:rPr>
+              <w:fldChar w:fldCharType="separate"/>
+            </w:r>
+            <w:r>
+              <w:rPr>
+                <w:webHidden/>
+              </w:rPr>
+              <w:t>20</w:t>
+            </w:r>
+            <w:r>
+              <w:rPr>
+                <w:webHidden/>
+              </w:rPr>
+              <w:fldChar w:fldCharType="end"/>
+            </w:r>
+          </w:hyperlink>
+        </w:p>
+        <w:p>
+          <w:pPr>
+            <w:pStyle w:val="TOC1"/>
+            <w:tabs>
+              <w:tab w:val="right" w:leader="dot" w:pos="9350"/>
+            </w:tabs>
+            <w:rPr>
+              <w:rFonts w:eastAsiaTheme="minorEastAsia"/>
+            </w:rPr>
+          </w:pPr>
+          <w:hyperlink w:anchor="_Toc72622955" w:history="1">
+            <w:r>
+              <w:rPr>
+                <w:rStyle w:val="Hyperlink"/>
+                <w:lang w:val="vi-VN"/>
+              </w:rPr>
+              <w:t>Ví Dụ 1 Cơ bản</w:t>
+            </w:r>
+            <w:r>
+              <w:rPr>
+                <w:webHidden/>
+              </w:rPr>
+              <w:tab/>
+            </w:r>
+            <w:r>
+              <w:rPr>
+                <w:webHidden/>
+              </w:rPr>
+              <w:fldChar w:fldCharType="begin"/>
+            </w:r>
+            <w:r>
+              <w:rPr>
+                <w:webHidden/>
+              </w:rPr>
+              <w:instrText xml:space="preserve"> PAGEREF _Toc72622955 \h </w:instrText>
+            </w:r>
+            <w:r>
+              <w:rPr>
+                <w:webHidden/>
+              </w:rPr>
+            </w:r>
+            <w:r>
+              <w:rPr>
+                <w:webHidden/>
+              </w:rPr>
+              <w:fldChar w:fldCharType="separate"/>
+            </w:r>
+            <w:r>
+              <w:rPr>
+                <w:webHidden/>
+              </w:rPr>
+              <w:t>20</w:t>
             </w:r>
             <w:r>
               <w:rPr>
@@ -494,7 +952,7 @@
           <w:lang w:val="vi-VN"/>
         </w:rPr>
       </w:pPr>
-      <w:bookmarkStart w:id="0" w:name="_Toc72541212"/>
+      <w:bookmarkStart w:id="0" w:name="_Toc72622942"/>
       <w:r>
         <w:t>Khái</w:t>
       </w:r>
@@ -597,7 +1055,7 @@
           <w:lang w:val="vi-VN"/>
         </w:rPr>
       </w:pPr>
-      <w:bookmarkStart w:id="1" w:name="_Toc72541213"/>
+      <w:bookmarkStart w:id="1" w:name="_Toc72622943"/>
       <w:r>
         <w:rPr>
           <w:lang w:val="vi-VN"/>
@@ -894,7 +1352,7 @@
           <w:lang w:val="vi-VN"/>
         </w:rPr>
       </w:pPr>
-      <w:bookmarkStart w:id="2" w:name="_Toc72541214"/>
+      <w:bookmarkStart w:id="2" w:name="_Toc72622944"/>
       <w:r>
         <w:rPr>
           <w:lang w:val="vi-VN"/>
@@ -1040,7 +1498,7 @@
           <w:lang w:val="vi-VN"/>
         </w:rPr>
       </w:pPr>
-      <w:bookmarkStart w:id="3" w:name="_Toc72541215"/>
+      <w:bookmarkStart w:id="3" w:name="_Toc72622945"/>
       <w:r>
         <w:rPr>
           <w:lang w:val="vi-VN"/>
@@ -1383,7 +1841,7 @@
           <w:lang w:val="vi-VN"/>
         </w:rPr>
       </w:pPr>
-      <w:bookmarkStart w:id="4" w:name="_Toc72541216"/>
+      <w:bookmarkStart w:id="4" w:name="_Toc72622946"/>
       <w:r>
         <w:rPr>
           <w:lang w:val="vi-VN"/>
@@ -1698,7 +2156,7 @@
           <w:lang w:val="vi-VN"/>
         </w:rPr>
       </w:pPr>
-      <w:bookmarkStart w:id="5" w:name="_Toc72541217"/>
+      <w:bookmarkStart w:id="5" w:name="_Toc72622947"/>
       <w:r>
         <w:rPr>
           <w:lang w:val="vi-VN"/>
@@ -2224,7 +2682,7 @@
           <w:lang w:val="vi-VN"/>
         </w:rPr>
       </w:pPr>
-      <w:bookmarkStart w:id="6" w:name="_Toc72541218"/>
+      <w:bookmarkStart w:id="6" w:name="_Toc72622948"/>
       <w:r>
         <w:t>Giả</w:t>
       </w:r>
@@ -2745,34 +3203,1863 @@
     </w:p>
     <w:p>
       <w:pPr>
-        <w:rPr>
-          <w:rStyle w:val="jlqj4b"/>
-          <w:lang w:val="vi-VN"/>
-        </w:rPr>
-      </w:pPr>
-    </w:p>
-    <w:p>
-      <w:pPr>
-        <w:rPr>
-          <w:rStyle w:val="jlqj4b"/>
-          <w:lang w:val="vi-VN"/>
-        </w:rPr>
-      </w:pPr>
-    </w:p>
-    <w:p>
-      <w:pPr>
         <w:pStyle w:val="Heading1"/>
-        <w:rPr>
-          <w:rStyle w:val="jlqj4b"/>
-          <w:lang w:val="vi-VN"/>
-        </w:rPr>
-      </w:pPr>
-      <w:r>
-        <w:rPr>
-          <w:rStyle w:val="jlqj4b"/>
-          <w:lang w:val="vi-VN"/>
-        </w:rPr>
-        <w:t xml:space="preserve">Ví Dụ 1 Cơ bản </w:t>
+      </w:pPr>
+      <w:bookmarkStart w:id="7" w:name="_Toc72622949"/>
+      <w:r>
+        <w:t>Custom Claims in the Token</w:t>
+      </w:r>
+      <w:bookmarkEnd w:id="7"/>
+    </w:p>
+    <w:p/>
+    <w:p>
+      <w:pPr>
+        <w:pStyle w:val="Heading2"/>
+        <w:rPr>
+          <w:lang w:val="vi-VN"/>
+        </w:rPr>
+      </w:pPr>
+      <w:bookmarkStart w:id="8" w:name="_Toc72622950"/>
+      <w:r>
+        <w:t>Cấu</w:t>
+      </w:r>
+      <w:r>
+        <w:rPr>
+          <w:lang w:val="vi-VN"/>
+        </w:rPr>
+        <w:t xml:space="preserve"> hình trên app keyloak</w:t>
+      </w:r>
+      <w:bookmarkEnd w:id="8"/>
+    </w:p>
+    <w:p>
+      <w:pPr>
+        <w:rPr>
+          <w:rStyle w:val="jlqj4b"/>
+          <w:lang w:val="vi-VN"/>
+        </w:rPr>
+      </w:pPr>
+    </w:p>
+    <w:p>
+      <w:pPr>
+        <w:rPr>
+          <w:rStyle w:val="jlqj4b"/>
+          <w:lang w:val="vi-VN"/>
+        </w:rPr>
+      </w:pPr>
+      <w:r>
+        <w:rPr>
+          <w:rStyle w:val="jlqj4b"/>
+        </w:rPr>
+        <w:t>Nếu</w:t>
+      </w:r>
+      <w:r>
+        <w:rPr>
+          <w:rStyle w:val="jlqj4b"/>
+          <w:lang w:val="vi-VN"/>
+        </w:rPr>
+        <w:t xml:space="preserve"> muốn thêm 1 claim và access token ta tạo ra 1 mapper</w:t>
+      </w:r>
+      <w:r>
+        <w:rPr>
+          <w:rStyle w:val="jlqj4b"/>
+          <w:lang w:val="vi-VN"/>
+        </w:rPr>
+        <w:t xml:space="preserve"> ở menu Clients</w:t>
+      </w:r>
+      <w:r>
+        <w:rPr>
+          <w:rStyle w:val="jlqj4b"/>
+          <w:lang w:val="vi-VN"/>
+        </w:rPr>
+        <w:t xml:space="preserve"> để đưa vào access token</w:t>
+      </w:r>
+      <w:r>
+        <w:rPr>
+          <w:rStyle w:val="jlqj4b"/>
+          <w:lang w:val="vi-VN"/>
+        </w:rPr>
+        <w:t xml:space="preserve"> </w:t>
+      </w:r>
+    </w:p>
+    <w:p>
+      <w:pPr>
+        <w:rPr>
+          <w:rStyle w:val="jlqj4b"/>
+          <w:lang w:val="vi-VN"/>
+        </w:rPr>
+      </w:pPr>
+      <w:r>
+        <w:lastRenderedPageBreak/>
+        <w:drawing>
+          <wp:inline distT="0" distB="0" distL="0" distR="0" wp14:anchorId="3B743C61" wp14:editId="5058C192">
+            <wp:extent cx="5943600" cy="3705225"/>
+            <wp:effectExtent l="0" t="0" r="0" b="9525"/>
+            <wp:docPr id="3" name="Picture 3"/>
+            <wp:cNvGraphicFramePr>
+              <a:graphicFrameLocks xmlns:a="http://schemas.openxmlformats.org/drawingml/2006/main" noChangeAspect="1"/>
+            </wp:cNvGraphicFramePr>
+            <a:graphic xmlns:a="http://schemas.openxmlformats.org/drawingml/2006/main">
+              <a:graphicData uri="http://schemas.openxmlformats.org/drawingml/2006/picture">
+                <pic:pic xmlns:pic="http://schemas.openxmlformats.org/drawingml/2006/picture">
+                  <pic:nvPicPr>
+                    <pic:cNvPr id="1" name=""/>
+                    <pic:cNvPicPr/>
+                  </pic:nvPicPr>
+                  <pic:blipFill>
+                    <a:blip r:embed="rId19"/>
+                    <a:stretch>
+                      <a:fillRect/>
+                    </a:stretch>
+                  </pic:blipFill>
+                  <pic:spPr>
+                    <a:xfrm>
+                      <a:off x="0" y="0"/>
+                      <a:ext cx="5943600" cy="3705225"/>
+                    </a:xfrm>
+                    <a:prstGeom prst="rect">
+                      <a:avLst/>
+                    </a:prstGeom>
+                  </pic:spPr>
+                </pic:pic>
+              </a:graphicData>
+            </a:graphic>
+          </wp:inline>
+        </w:drawing>
+      </w:r>
+    </w:p>
+    <w:p>
+      <w:pPr>
+        <w:rPr>
+          <w:rStyle w:val="jlqj4b"/>
+          <w:lang w:val="vi-VN"/>
+        </w:rPr>
+      </w:pPr>
+    </w:p>
+    <w:p>
+      <w:pPr>
+        <w:rPr>
+          <w:rStyle w:val="jlqj4b"/>
+          <w:lang w:val="vi-VN"/>
+        </w:rPr>
+      </w:pPr>
+      <w:r>
+        <w:rPr>
+          <w:rStyle w:val="jlqj4b"/>
+          <w:lang w:val="vi-VN"/>
+        </w:rPr>
+        <w:t>Ví dụ thêm User Realm Role là get các role được chỉ định của user mà application đang sử dụng “</w:t>
+      </w:r>
+      <w:r>
+        <w:rPr>
+          <w:rStyle w:val="jlqj4b"/>
+          <w:lang w:val="vi-VN"/>
+        </w:rPr>
+        <w:t>john@test.</w:t>
+      </w:r>
+      <w:r>
+        <w:rPr>
+          <w:rStyle w:val="jlqj4b"/>
+          <w:lang w:val="vi-VN"/>
+        </w:rPr>
+        <w:t>com”</w:t>
+      </w:r>
+      <w:r>
+        <w:rPr>
+          <w:rStyle w:val="jlqj4b"/>
+          <w:lang w:val="vi-VN"/>
+        </w:rPr>
+        <w:t xml:space="preserve">  </w:t>
+      </w:r>
+    </w:p>
+    <w:p>
+      <w:pPr>
+        <w:rPr>
+          <w:rStyle w:val="jlqj4b"/>
+          <w:lang w:val="vi-VN"/>
+        </w:rPr>
+      </w:pPr>
+      <w:r>
+        <w:lastRenderedPageBreak/>
+        <w:drawing>
+          <wp:inline distT="0" distB="0" distL="0" distR="0" wp14:anchorId="3EFCF342" wp14:editId="1FEB8F76">
+            <wp:extent cx="5943600" cy="4279900"/>
+            <wp:effectExtent l="0" t="0" r="0" b="6350"/>
+            <wp:docPr id="11" name="Picture 11"/>
+            <wp:cNvGraphicFramePr>
+              <a:graphicFrameLocks xmlns:a="http://schemas.openxmlformats.org/drawingml/2006/main" noChangeAspect="1"/>
+            </wp:cNvGraphicFramePr>
+            <a:graphic xmlns:a="http://schemas.openxmlformats.org/drawingml/2006/main">
+              <a:graphicData uri="http://schemas.openxmlformats.org/drawingml/2006/picture">
+                <pic:pic xmlns:pic="http://schemas.openxmlformats.org/drawingml/2006/picture">
+                  <pic:nvPicPr>
+                    <pic:cNvPr id="1" name=""/>
+                    <pic:cNvPicPr/>
+                  </pic:nvPicPr>
+                  <pic:blipFill>
+                    <a:blip r:embed="rId20"/>
+                    <a:stretch>
+                      <a:fillRect/>
+                    </a:stretch>
+                  </pic:blipFill>
+                  <pic:spPr>
+                    <a:xfrm>
+                      <a:off x="0" y="0"/>
+                      <a:ext cx="5943600" cy="4279900"/>
+                    </a:xfrm>
+                    <a:prstGeom prst="rect">
+                      <a:avLst/>
+                    </a:prstGeom>
+                  </pic:spPr>
+                </pic:pic>
+              </a:graphicData>
+            </a:graphic>
+          </wp:inline>
+        </w:drawing>
+      </w:r>
+    </w:p>
+    <w:p>
+      <w:pPr>
+        <w:rPr>
+          <w:rStyle w:val="jlqj4b"/>
+          <w:lang w:val="vi-VN"/>
+        </w:rPr>
+      </w:pPr>
+      <w:r>
+        <w:rPr>
+          <w:rStyle w:val="jlqj4b"/>
+          <w:lang w:val="vi-VN"/>
+        </w:rPr>
+        <w:t>Nó sẽ đưa role của ở user vào access token</w:t>
+      </w:r>
+    </w:p>
+    <w:p>
+      <w:pPr>
+        <w:rPr>
+          <w:rStyle w:val="jlqj4b"/>
+          <w:lang w:val="vi-VN"/>
+        </w:rPr>
+      </w:pPr>
+      <w:r>
+        <w:drawing>
+          <wp:inline distT="0" distB="0" distL="0" distR="0" wp14:anchorId="094CC829" wp14:editId="50A4255D">
+            <wp:extent cx="5943600" cy="2092960"/>
+            <wp:effectExtent l="0" t="0" r="0" b="2540"/>
+            <wp:docPr id="15" name="Picture 15"/>
+            <wp:cNvGraphicFramePr>
+              <a:graphicFrameLocks xmlns:a="http://schemas.openxmlformats.org/drawingml/2006/main" noChangeAspect="1"/>
+            </wp:cNvGraphicFramePr>
+            <a:graphic xmlns:a="http://schemas.openxmlformats.org/drawingml/2006/main">
+              <a:graphicData uri="http://schemas.openxmlformats.org/drawingml/2006/picture">
+                <pic:pic xmlns:pic="http://schemas.openxmlformats.org/drawingml/2006/picture">
+                  <pic:nvPicPr>
+                    <pic:cNvPr id="1" name=""/>
+                    <pic:cNvPicPr/>
+                  </pic:nvPicPr>
+                  <pic:blipFill>
+                    <a:blip r:embed="rId21"/>
+                    <a:stretch>
+                      <a:fillRect/>
+                    </a:stretch>
+                  </pic:blipFill>
+                  <pic:spPr>
+                    <a:xfrm>
+                      <a:off x="0" y="0"/>
+                      <a:ext cx="5943600" cy="2092960"/>
+                    </a:xfrm>
+                    <a:prstGeom prst="rect">
+                      <a:avLst/>
+                    </a:prstGeom>
+                  </pic:spPr>
+                </pic:pic>
+              </a:graphicData>
+            </a:graphic>
+          </wp:inline>
+        </w:drawing>
+      </w:r>
+    </w:p>
+    <w:p>
+      <w:pPr>
+        <w:rPr>
+          <w:rStyle w:val="jlqj4b"/>
+          <w:lang w:val="vi-VN"/>
+        </w:rPr>
+      </w:pPr>
+    </w:p>
+    <w:p>
+      <w:pPr>
+        <w:rPr>
+          <w:rStyle w:val="jlqj4b"/>
+          <w:lang w:val="vi-VN"/>
+        </w:rPr>
+      </w:pPr>
+      <w:r>
+        <w:rPr>
+          <w:lang w:val="vi-VN"/>
+        </w:rPr>
+        <w:lastRenderedPageBreak/>
+        <w:drawing>
+          <wp:inline distT="0" distB="0" distL="0" distR="0" wp14:anchorId="5B00B161" wp14:editId="3894E3CC">
+            <wp:extent cx="5943600" cy="4371975"/>
+            <wp:effectExtent l="0" t="0" r="0" b="9525"/>
+            <wp:docPr id="18" name="Picture 18" descr="Graphical user interface, text, application&#10;&#10;Description automatically generated"/>
+            <wp:cNvGraphicFramePr>
+              <a:graphicFrameLocks xmlns:a="http://schemas.openxmlformats.org/drawingml/2006/main" noChangeAspect="1"/>
+            </wp:cNvGraphicFramePr>
+            <a:graphic xmlns:a="http://schemas.openxmlformats.org/drawingml/2006/main">
+              <a:graphicData uri="http://schemas.openxmlformats.org/drawingml/2006/picture">
+                <pic:pic xmlns:pic="http://schemas.openxmlformats.org/drawingml/2006/picture">
+                  <pic:nvPicPr>
+                    <pic:cNvPr id="18" name="Picture 18" descr="Graphical user interface, text, application&#10;&#10;Description automatically generated"/>
+                    <pic:cNvPicPr/>
+                  </pic:nvPicPr>
+                  <pic:blipFill>
+                    <a:blip r:embed="rId22">
+                      <a:extLst>
+                        <a:ext uri="{28A0092B-C50C-407E-A947-70E740481C1C}">
+                          <a14:useLocalDpi xmlns:a14="http://schemas.microsoft.com/office/drawing/2010/main" val="0"/>
+                        </a:ext>
+                      </a:extLst>
+                    </a:blip>
+                    <a:stretch>
+                      <a:fillRect/>
+                    </a:stretch>
+                  </pic:blipFill>
+                  <pic:spPr>
+                    <a:xfrm>
+                      <a:off x="0" y="0"/>
+                      <a:ext cx="5943600" cy="4371975"/>
+                    </a:xfrm>
+                    <a:prstGeom prst="rect">
+                      <a:avLst/>
+                    </a:prstGeom>
+                  </pic:spPr>
+                </pic:pic>
+              </a:graphicData>
+            </a:graphic>
+          </wp:inline>
+        </w:drawing>
+      </w:r>
+    </w:p>
+    <w:p>
+      <w:pPr>
+        <w:rPr>
+          <w:rStyle w:val="jlqj4b"/>
+          <w:lang w:val="vi-VN"/>
+        </w:rPr>
+      </w:pPr>
+    </w:p>
+    <w:p>
+      <w:pPr>
+        <w:rPr>
+          <w:rStyle w:val="jlqj4b"/>
+          <w:lang w:val="vi-VN"/>
+        </w:rPr>
+      </w:pPr>
+      <w:r>
+        <w:rPr>
+          <w:rStyle w:val="jlqj4b"/>
+          <w:lang w:val="vi-VN"/>
+        </w:rPr>
+        <w:t>Còn nếu muốn đưa vào User attribute thì tạo ra Mappers Attribute mới trong Menu Clients hoặc là sử dụng các Mapper có sẵn trong keyloak</w:t>
+      </w:r>
+      <w:r>
+        <w:rPr>
+          <w:rStyle w:val="jlqj4b"/>
+          <w:lang w:val="vi-VN"/>
+        </w:rPr>
+        <w:t xml:space="preserve"> Vd: mail, address, nicknam,...</w:t>
+      </w:r>
+    </w:p>
+    <w:p>
+      <w:pPr>
+        <w:rPr>
+          <w:rStyle w:val="jlqj4b"/>
+          <w:lang w:val="vi-VN"/>
+        </w:rPr>
+      </w:pPr>
+      <w:r>
+        <w:rPr>
+          <w:rStyle w:val="jlqj4b"/>
+          <w:lang w:val="vi-VN"/>
+        </w:rPr>
+        <w:t>Vd ta tạo mới 1 mapper type user attribute và sử dụng 1 cái</w:t>
+      </w:r>
+      <w:r>
+        <w:rPr>
+          <w:rStyle w:val="jlqj4b"/>
+          <w:lang w:val="vi-VN"/>
+        </w:rPr>
+        <w:t xml:space="preserve"> Mapper</w:t>
+      </w:r>
+      <w:r>
+        <w:rPr>
+          <w:rStyle w:val="jlqj4b"/>
+          <w:lang w:val="vi-VN"/>
+        </w:rPr>
+        <w:t xml:space="preserve"> có sẵn để đưa vào access token</w:t>
+      </w:r>
+    </w:p>
+    <w:p>
+      <w:pPr>
+        <w:rPr>
+          <w:rStyle w:val="jlqj4b"/>
+          <w:lang w:val="vi-VN"/>
+        </w:rPr>
+      </w:pPr>
+      <w:r>
+        <w:rPr>
+          <w:rStyle w:val="jlqj4b"/>
+          <w:lang w:val="vi-VN"/>
+        </w:rPr>
+        <w:t xml:space="preserve">Tạo mapper mới </w:t>
+      </w:r>
+    </w:p>
+    <w:p>
+      <w:pPr>
+        <w:rPr>
+          <w:rStyle w:val="jlqj4b"/>
+          <w:lang w:val="vi-VN"/>
+        </w:rPr>
+      </w:pPr>
+      <w:r>
+        <w:lastRenderedPageBreak/>
+        <w:drawing>
+          <wp:inline distT="0" distB="0" distL="0" distR="0" wp14:anchorId="44B8B065" wp14:editId="70074EA4">
+            <wp:extent cx="5943600" cy="4563745"/>
+            <wp:effectExtent l="0" t="0" r="0" b="8255"/>
+            <wp:docPr id="19" name="Picture 19"/>
+            <wp:cNvGraphicFramePr>
+              <a:graphicFrameLocks xmlns:a="http://schemas.openxmlformats.org/drawingml/2006/main" noChangeAspect="1"/>
+            </wp:cNvGraphicFramePr>
+            <a:graphic xmlns:a="http://schemas.openxmlformats.org/drawingml/2006/main">
+              <a:graphicData uri="http://schemas.openxmlformats.org/drawingml/2006/picture">
+                <pic:pic xmlns:pic="http://schemas.openxmlformats.org/drawingml/2006/picture">
+                  <pic:nvPicPr>
+                    <pic:cNvPr id="1" name=""/>
+                    <pic:cNvPicPr/>
+                  </pic:nvPicPr>
+                  <pic:blipFill>
+                    <a:blip r:embed="rId23"/>
+                    <a:stretch>
+                      <a:fillRect/>
+                    </a:stretch>
+                  </pic:blipFill>
+                  <pic:spPr>
+                    <a:xfrm>
+                      <a:off x="0" y="0"/>
+                      <a:ext cx="5943600" cy="4563745"/>
+                    </a:xfrm>
+                    <a:prstGeom prst="rect">
+                      <a:avLst/>
+                    </a:prstGeom>
+                  </pic:spPr>
+                </pic:pic>
+              </a:graphicData>
+            </a:graphic>
+          </wp:inline>
+        </w:drawing>
+      </w:r>
+    </w:p>
+    <w:p>
+      <w:pPr>
+        <w:rPr>
+          <w:rStyle w:val="jlqj4b"/>
+          <w:lang w:val="vi-VN"/>
+        </w:rPr>
+      </w:pPr>
+      <w:r>
+        <w:rPr>
+          <w:rStyle w:val="jlqj4b"/>
+          <w:lang w:val="vi-VN"/>
+        </w:rPr>
+        <w:t>Thêm Attribute mới thêm vào Attribute của user đang login</w:t>
+      </w:r>
+      <w:r>
+        <w:rPr>
+          <w:rStyle w:val="jlqj4b"/>
+          <w:lang w:val="vi-VN"/>
+        </w:rPr>
+        <w:t xml:space="preserve"> trên Application client</w:t>
+      </w:r>
+      <w:r>
+        <w:rPr>
+          <w:rStyle w:val="jlqj4b"/>
+          <w:lang w:val="vi-VN"/>
+        </w:rPr>
+        <w:t xml:space="preserve"> (không phải user admin logint trên keyloak nhé)</w:t>
+      </w:r>
+    </w:p>
+    <w:p>
+      <w:pPr>
+        <w:rPr>
+          <w:rStyle w:val="jlqj4b"/>
+          <w:lang w:val="vi-VN"/>
+        </w:rPr>
+      </w:pPr>
+      <w:r>
+        <w:drawing>
+          <wp:inline distT="0" distB="0" distL="0" distR="0" wp14:anchorId="1BE865A2" wp14:editId="03BBBD2F">
+            <wp:extent cx="5943600" cy="1365250"/>
+            <wp:effectExtent l="0" t="0" r="0" b="6350"/>
+            <wp:docPr id="20" name="Picture 20"/>
+            <wp:cNvGraphicFramePr>
+              <a:graphicFrameLocks xmlns:a="http://schemas.openxmlformats.org/drawingml/2006/main" noChangeAspect="1"/>
+            </wp:cNvGraphicFramePr>
+            <a:graphic xmlns:a="http://schemas.openxmlformats.org/drawingml/2006/main">
+              <a:graphicData uri="http://schemas.openxmlformats.org/drawingml/2006/picture">
+                <pic:pic xmlns:pic="http://schemas.openxmlformats.org/drawingml/2006/picture">
+                  <pic:nvPicPr>
+                    <pic:cNvPr id="1" name=""/>
+                    <pic:cNvPicPr/>
+                  </pic:nvPicPr>
+                  <pic:blipFill>
+                    <a:blip r:embed="rId24"/>
+                    <a:stretch>
+                      <a:fillRect/>
+                    </a:stretch>
+                  </pic:blipFill>
+                  <pic:spPr>
+                    <a:xfrm>
+                      <a:off x="0" y="0"/>
+                      <a:ext cx="5943600" cy="1365250"/>
+                    </a:xfrm>
+                    <a:prstGeom prst="rect">
+                      <a:avLst/>
+                    </a:prstGeom>
+                  </pic:spPr>
+                </pic:pic>
+              </a:graphicData>
+            </a:graphic>
+          </wp:inline>
+        </w:drawing>
+      </w:r>
+    </w:p>
+    <w:p>
+      <w:pPr>
+        <w:rPr>
+          <w:rStyle w:val="jlqj4b"/>
+          <w:lang w:val="vi-VN"/>
+        </w:rPr>
+      </w:pPr>
+    </w:p>
+    <w:p>
+      <w:pPr>
+        <w:rPr>
+          <w:rStyle w:val="jlqj4b"/>
+          <w:lang w:val="vi-VN"/>
+        </w:rPr>
+      </w:pPr>
+      <w:r>
+        <w:rPr>
+          <w:rStyle w:val="jlqj4b"/>
+          <w:lang w:val="vi-VN"/>
+        </w:rPr>
+        <w:t xml:space="preserve">Sử dụng Mapper User Property có sẵn là full name để get first name và last name user đang login </w:t>
+      </w:r>
+    </w:p>
+    <w:p>
+      <w:pPr>
+        <w:rPr>
+          <w:rStyle w:val="jlqj4b"/>
+          <w:lang w:val="vi-VN"/>
+        </w:rPr>
+      </w:pPr>
+      <w:r>
+        <w:rPr>
+          <w:lang w:val="vi-VN"/>
+        </w:rPr>
+        <w:lastRenderedPageBreak/>
+        <w:drawing>
+          <wp:inline distT="0" distB="0" distL="0" distR="0" wp14:anchorId="3AFF9E39" wp14:editId="5E5E39A9">
+            <wp:extent cx="5943600" cy="4164330"/>
+            <wp:effectExtent l="0" t="0" r="0" b="7620"/>
+            <wp:docPr id="21" name="Picture 21" descr="Graphical user interface, text, application, email&#10;&#10;Description automatically generated"/>
+            <wp:cNvGraphicFramePr>
+              <a:graphicFrameLocks xmlns:a="http://schemas.openxmlformats.org/drawingml/2006/main" noChangeAspect="1"/>
+            </wp:cNvGraphicFramePr>
+            <a:graphic xmlns:a="http://schemas.openxmlformats.org/drawingml/2006/main">
+              <a:graphicData uri="http://schemas.openxmlformats.org/drawingml/2006/picture">
+                <pic:pic xmlns:pic="http://schemas.openxmlformats.org/drawingml/2006/picture">
+                  <pic:nvPicPr>
+                    <pic:cNvPr id="21" name="Picture 21" descr="Graphical user interface, text, application, email&#10;&#10;Description automatically generated"/>
+                    <pic:cNvPicPr/>
+                  </pic:nvPicPr>
+                  <pic:blipFill>
+                    <a:blip r:embed="rId25">
+                      <a:extLst>
+                        <a:ext uri="{28A0092B-C50C-407E-A947-70E740481C1C}">
+                          <a14:useLocalDpi xmlns:a14="http://schemas.microsoft.com/office/drawing/2010/main" val="0"/>
+                        </a:ext>
+                      </a:extLst>
+                    </a:blip>
+                    <a:stretch>
+                      <a:fillRect/>
+                    </a:stretch>
+                  </pic:blipFill>
+                  <pic:spPr>
+                    <a:xfrm>
+                      <a:off x="0" y="0"/>
+                      <a:ext cx="5943600" cy="4164330"/>
+                    </a:xfrm>
+                    <a:prstGeom prst="rect">
+                      <a:avLst/>
+                    </a:prstGeom>
+                  </pic:spPr>
+                </pic:pic>
+              </a:graphicData>
+            </a:graphic>
+          </wp:inline>
+        </w:drawing>
+      </w:r>
+    </w:p>
+    <w:p>
+      <w:pPr>
+        <w:rPr>
+          <w:rStyle w:val="jlqj4b"/>
+          <w:lang w:val="vi-VN"/>
+        </w:rPr>
+      </w:pPr>
+      <w:r>
+        <w:rPr>
+          <w:rStyle w:val="jlqj4b"/>
+          <w:lang w:val="vi-VN"/>
+        </w:rPr>
+        <w:t xml:space="preserve">Xong setting trên Clients để đưa vào trong các mapper vào trong newClient để trả về cho app client access </w:t>
+      </w:r>
+      <w:r>
+        <w:rPr>
+          <w:rStyle w:val="jlqj4b"/>
+          <w:lang w:val="vi-VN"/>
+        </w:rPr>
+        <w:t>token chứa các mapper này</w:t>
+      </w:r>
+    </w:p>
+    <w:p>
+      <w:pPr>
+        <w:rPr>
+          <w:rStyle w:val="jlqj4b"/>
+          <w:lang w:val="vi-VN"/>
+        </w:rPr>
+      </w:pPr>
+      <w:r>
+        <w:rPr>
+          <w:rStyle w:val="jlqj4b"/>
+          <w:lang w:val="vi-VN"/>
+        </w:rPr>
+        <w:t>Chọn 1 để ta add User mapper có sẵn là full name.</w:t>
+      </w:r>
+    </w:p>
+    <w:p>
+      <w:pPr>
+        <w:rPr>
+          <w:rStyle w:val="jlqj4b"/>
+          <w:lang w:val="vi-VN"/>
+        </w:rPr>
+      </w:pPr>
+      <w:r>
+        <w:rPr>
+          <w:lang w:val="vi-VN"/>
+        </w:rPr>
+        <w:drawing>
+          <wp:inline distT="0" distB="0" distL="0" distR="0" wp14:anchorId="0461D231" wp14:editId="2A84256D">
+            <wp:extent cx="5943600" cy="1318260"/>
+            <wp:effectExtent l="0" t="0" r="0" b="0"/>
+            <wp:docPr id="24" name="Picture 24" descr="Graphical user interface, text, application&#10;&#10;Description automatically generated"/>
+            <wp:cNvGraphicFramePr>
+              <a:graphicFrameLocks xmlns:a="http://schemas.openxmlformats.org/drawingml/2006/main" noChangeAspect="1"/>
+            </wp:cNvGraphicFramePr>
+            <a:graphic xmlns:a="http://schemas.openxmlformats.org/drawingml/2006/main">
+              <a:graphicData uri="http://schemas.openxmlformats.org/drawingml/2006/picture">
+                <pic:pic xmlns:pic="http://schemas.openxmlformats.org/drawingml/2006/picture">
+                  <pic:nvPicPr>
+                    <pic:cNvPr id="24" name="Picture 24" descr="Graphical user interface, text, application&#10;&#10;Description automatically generated"/>
+                    <pic:cNvPicPr/>
+                  </pic:nvPicPr>
+                  <pic:blipFill>
+                    <a:blip r:embed="rId26" cstate="print">
+                      <a:extLst>
+                        <a:ext uri="{28A0092B-C50C-407E-A947-70E740481C1C}">
+                          <a14:useLocalDpi xmlns:a14="http://schemas.microsoft.com/office/drawing/2010/main" val="0"/>
+                        </a:ext>
+                      </a:extLst>
+                    </a:blip>
+                    <a:stretch>
+                      <a:fillRect/>
+                    </a:stretch>
+                  </pic:blipFill>
+                  <pic:spPr>
+                    <a:xfrm>
+                      <a:off x="0" y="0"/>
+                      <a:ext cx="5943600" cy="1318260"/>
+                    </a:xfrm>
+                    <a:prstGeom prst="rect">
+                      <a:avLst/>
+                    </a:prstGeom>
+                  </pic:spPr>
+                </pic:pic>
+              </a:graphicData>
+            </a:graphic>
+          </wp:inline>
+        </w:drawing>
+      </w:r>
+    </w:p>
+    <w:p>
+      <w:pPr>
+        <w:rPr>
+          <w:rStyle w:val="jlqj4b"/>
+          <w:lang w:val="vi-VN"/>
+        </w:rPr>
+      </w:pPr>
+    </w:p>
+    <w:p>
+      <w:pPr>
+        <w:rPr>
+          <w:rStyle w:val="jlqj4b"/>
+          <w:lang w:val="vi-VN"/>
+        </w:rPr>
+      </w:pPr>
+      <w:r>
+        <w:rPr>
+          <w:lang w:val="vi-VN"/>
+        </w:rPr>
+        <w:lastRenderedPageBreak/>
+        <w:drawing>
+          <wp:inline distT="0" distB="0" distL="0" distR="0" wp14:anchorId="25214789" wp14:editId="7799BD7D">
+            <wp:extent cx="5943600" cy="3747135"/>
+            <wp:effectExtent l="0" t="0" r="0" b="5715"/>
+            <wp:docPr id="25" name="Picture 25" descr="Graphical user interface, text, application&#10;&#10;Description automatically generated"/>
+            <wp:cNvGraphicFramePr>
+              <a:graphicFrameLocks xmlns:a="http://schemas.openxmlformats.org/drawingml/2006/main" noChangeAspect="1"/>
+            </wp:cNvGraphicFramePr>
+            <a:graphic xmlns:a="http://schemas.openxmlformats.org/drawingml/2006/main">
+              <a:graphicData uri="http://schemas.openxmlformats.org/drawingml/2006/picture">
+                <pic:pic xmlns:pic="http://schemas.openxmlformats.org/drawingml/2006/picture">
+                  <pic:nvPicPr>
+                    <pic:cNvPr id="25" name="Picture 25" descr="Graphical user interface, text, application&#10;&#10;Description automatically generated"/>
+                    <pic:cNvPicPr/>
+                  </pic:nvPicPr>
+                  <pic:blipFill>
+                    <a:blip r:embed="rId27">
+                      <a:extLst>
+                        <a:ext uri="{28A0092B-C50C-407E-A947-70E740481C1C}">
+                          <a14:useLocalDpi xmlns:a14="http://schemas.microsoft.com/office/drawing/2010/main" val="0"/>
+                        </a:ext>
+                      </a:extLst>
+                    </a:blip>
+                    <a:stretch>
+                      <a:fillRect/>
+                    </a:stretch>
+                  </pic:blipFill>
+                  <pic:spPr>
+                    <a:xfrm>
+                      <a:off x="0" y="0"/>
+                      <a:ext cx="5943600" cy="3747135"/>
+                    </a:xfrm>
+                    <a:prstGeom prst="rect">
+                      <a:avLst/>
+                    </a:prstGeom>
+                  </pic:spPr>
+                </pic:pic>
+              </a:graphicData>
+            </a:graphic>
+          </wp:inline>
+        </w:drawing>
+      </w:r>
+    </w:p>
+    <w:p>
+      <w:pPr>
+        <w:rPr>
+          <w:rStyle w:val="jlqj4b"/>
+          <w:lang w:val="vi-VN"/>
+        </w:rPr>
+      </w:pPr>
+    </w:p>
+    <w:p>
+      <w:pPr>
+        <w:pStyle w:val="Heading2"/>
+        <w:rPr>
+          <w:rStyle w:val="jlqj4b"/>
+          <w:lang w:val="vi-VN"/>
+        </w:rPr>
+      </w:pPr>
+      <w:bookmarkStart w:id="9" w:name="_Toc72622951"/>
+      <w:r>
+        <w:rPr>
+          <w:rStyle w:val="jlqj4b"/>
+          <w:lang w:val="vi-VN"/>
+        </w:rPr>
+        <w:t>Cấu hình bằng file.json lúc start app authorization server</w:t>
+      </w:r>
+      <w:bookmarkEnd w:id="9"/>
+    </w:p>
+    <w:p>
+      <w:pPr>
+        <w:rPr>
+          <w:lang w:val="vi-VN"/>
+        </w:rPr>
+      </w:pPr>
+    </w:p>
+    <w:p>
+      <w:pPr>
+        <w:rPr>
+          <w:rStyle w:val="jlqj4b"/>
+          <w:lang w:val="vi-VN"/>
+        </w:rPr>
+      </w:pPr>
+      <w:r>
+        <w:rPr>
+          <w:rStyle w:val="jlqj4b"/>
+          <w:lang w:val="vi-VN"/>
+        </w:rPr>
+        <w:t>Ta có thể cấu hình sẵn trong App keyloak rồi export ra file.json đưa vào Spring boot.</w:t>
+      </w:r>
+      <w:r>
+        <w:rPr>
+          <w:rStyle w:val="jlqj4b"/>
+          <w:lang w:val="vi-VN"/>
+        </w:rPr>
+        <w:t xml:space="preserve"> </w:t>
+      </w:r>
+    </w:p>
+    <w:p>
+      <w:pPr>
+        <w:rPr>
+          <w:rStyle w:val="jlqj4b"/>
+          <w:lang w:val="vi-VN"/>
+        </w:rPr>
+      </w:pPr>
+      <w:r>
+        <w:rPr>
+          <w:rStyle w:val="jlqj4b"/>
+        </w:rPr>
+        <w:t>Lưu</w:t>
+      </w:r>
+      <w:r>
+        <w:rPr>
+          <w:rStyle w:val="jlqj4b"/>
+          <w:lang w:val="vi-VN"/>
+        </w:rPr>
+        <w:t xml:space="preserve"> ý là keyloak không export được users nên nếu có thể add user từ</w:t>
+      </w:r>
+      <w:r>
+        <w:rPr>
+          <w:rStyle w:val="jlqj4b"/>
+          <w:lang w:val="vi-VN"/>
+        </w:rPr>
+        <w:t xml:space="preserve"> Code của server </w:t>
+      </w:r>
+      <w:r>
+        <w:rPr>
+          <w:rStyle w:val="jlqj4b"/>
+          <w:lang w:val="vi-VN"/>
+        </w:rPr>
+        <w:t>Authorization luôn</w:t>
+      </w:r>
+      <w:r>
+        <w:rPr>
+          <w:rStyle w:val="jlqj4b"/>
+          <w:lang w:val="vi-VN"/>
+        </w:rPr>
+        <w:t xml:space="preserve"> nhưng nhớ add user sau khi đã cài đặt Realm nếu không nó sẽ tạo user trong realm admin</w:t>
+      </w:r>
+    </w:p>
+    <w:p>
+      <w:pPr>
+        <w:rPr>
+          <w:rStyle w:val="jlqj4b"/>
+          <w:lang w:val="vi-VN"/>
+        </w:rPr>
+      </w:pPr>
+      <w:r>
+        <w:rPr>
+          <w:rStyle w:val="jlqj4b"/>
+          <w:lang w:val="vi-VN"/>
+        </w:rPr>
+        <w:t xml:space="preserve">Ta cũng có thể thêm 2 mapper này vào mapper của newClient trong </w:t>
+      </w:r>
+      <w:r>
+        <w:rPr>
+          <w:rStyle w:val="jlqj4b"/>
+          <w:lang w:val="vi-VN"/>
+        </w:rPr>
+        <w:t xml:space="preserve">Clients: </w:t>
+      </w:r>
+    </w:p>
+    <w:p>
+      <w:pPr>
+        <w:rPr>
+          <w:rFonts w:ascii="Consolas" w:hAnsi="Consolas" w:cs="Consolas"/>
+          <w:noProof w:val="0"/>
+          <w:color w:val="000000"/>
+          <w:sz w:val="20"/>
+          <w:szCs w:val="20"/>
+          <w:shd w:val="clear" w:color="auto" w:fill="E8F2FE"/>
+          <w:lang w:val="vi-VN"/>
+        </w:rPr>
+      </w:pPr>
+    </w:p>
+    <w:p>
+      <w:pPr>
+        <w:rPr>
+          <w:rStyle w:val="jlqj4b"/>
+          <w:lang w:val="vi-VN"/>
+        </w:rPr>
+      </w:pPr>
+    </w:p>
+    <w:p>
+      <w:pPr>
+        <w:rPr>
+          <w:rStyle w:val="jlqj4b"/>
+          <w:lang w:val="vi-VN"/>
+        </w:rPr>
+      </w:pPr>
+      <w:r>
+        <w:rPr>
+          <w:lang w:val="vi-VN"/>
+        </w:rPr>
+        <w:lastRenderedPageBreak/>
+        <w:drawing>
+          <wp:inline distT="0" distB="0" distL="0" distR="0" wp14:anchorId="2E822581" wp14:editId="0FAE65B9">
+            <wp:extent cx="5943600" cy="4744720"/>
+            <wp:effectExtent l="0" t="0" r="0" b="0"/>
+            <wp:docPr id="26" name="Picture 26" descr="Text&#10;&#10;Description automatically generated"/>
+            <wp:cNvGraphicFramePr>
+              <a:graphicFrameLocks xmlns:a="http://schemas.openxmlformats.org/drawingml/2006/main" noChangeAspect="1"/>
+            </wp:cNvGraphicFramePr>
+            <a:graphic xmlns:a="http://schemas.openxmlformats.org/drawingml/2006/main">
+              <a:graphicData uri="http://schemas.openxmlformats.org/drawingml/2006/picture">
+                <pic:pic xmlns:pic="http://schemas.openxmlformats.org/drawingml/2006/picture">
+                  <pic:nvPicPr>
+                    <pic:cNvPr id="26" name="Picture 26" descr="Text&#10;&#10;Description automatically generated"/>
+                    <pic:cNvPicPr/>
+                  </pic:nvPicPr>
+                  <pic:blipFill>
+                    <a:blip r:embed="rId28">
+                      <a:extLst>
+                        <a:ext uri="{28A0092B-C50C-407E-A947-70E740481C1C}">
+                          <a14:useLocalDpi xmlns:a14="http://schemas.microsoft.com/office/drawing/2010/main" val="0"/>
+                        </a:ext>
+                      </a:extLst>
+                    </a:blip>
+                    <a:stretch>
+                      <a:fillRect/>
+                    </a:stretch>
+                  </pic:blipFill>
+                  <pic:spPr>
+                    <a:xfrm>
+                      <a:off x="0" y="0"/>
+                      <a:ext cx="5943600" cy="4744720"/>
+                    </a:xfrm>
+                    <a:prstGeom prst="rect">
+                      <a:avLst/>
+                    </a:prstGeom>
+                  </pic:spPr>
+                </pic:pic>
+              </a:graphicData>
+            </a:graphic>
+          </wp:inline>
+        </w:drawing>
+      </w:r>
+    </w:p>
+    <w:p>
+      <w:pPr>
+        <w:rPr>
+          <w:rStyle w:val="jlqj4b"/>
+          <w:lang w:val="vi-VN"/>
+        </w:rPr>
+      </w:pPr>
+      <w:r>
+        <w:rPr>
+          <w:rStyle w:val="jlqj4b"/>
+          <w:lang w:val="vi-VN"/>
+        </w:rPr>
+        <w:t>"protocolMappers": [</w:t>
+      </w:r>
+    </w:p>
+    <w:p>
+      <w:pPr>
+        <w:rPr>
+          <w:rStyle w:val="jlqj4b"/>
+          <w:lang w:val="vi-VN"/>
+        </w:rPr>
+      </w:pPr>
+      <w:r>
+        <w:rPr>
+          <w:rStyle w:val="jlqj4b"/>
+          <w:lang w:val="vi-VN"/>
+        </w:rPr>
+        <w:t xml:space="preserve">        </w:t>
+      </w:r>
+      <w:r>
+        <w:rPr>
+          <w:rStyle w:val="jlqj4b"/>
+          <w:color w:val="FF0000"/>
+          <w:lang w:val="vi-VN"/>
+        </w:rPr>
+        <w:t>{</w:t>
+      </w:r>
+    </w:p>
+    <w:p>
+      <w:pPr>
+        <w:rPr>
+          <w:rStyle w:val="jlqj4b"/>
+          <w:lang w:val="vi-VN"/>
+        </w:rPr>
+      </w:pPr>
+      <w:r>
+        <w:rPr>
+          <w:rStyle w:val="jlqj4b"/>
+          <w:lang w:val="vi-VN"/>
+        </w:rPr>
+        <w:t xml:space="preserve">          "id": "6c10b4d2-4f69-4229-b62f-380919b38d7a",</w:t>
+      </w:r>
+    </w:p>
+    <w:p>
+      <w:pPr>
+        <w:rPr>
+          <w:rStyle w:val="jlqj4b"/>
+          <w:lang w:val="vi-VN"/>
+        </w:rPr>
+      </w:pPr>
+      <w:r>
+        <w:rPr>
+          <w:rStyle w:val="jlqj4b"/>
+          <w:lang w:val="vi-VN"/>
+        </w:rPr>
+        <w:t xml:space="preserve">          "name": "full name",</w:t>
+      </w:r>
+    </w:p>
+    <w:p>
+      <w:pPr>
+        <w:rPr>
+          <w:rStyle w:val="jlqj4b"/>
+          <w:lang w:val="vi-VN"/>
+        </w:rPr>
+      </w:pPr>
+      <w:r>
+        <w:rPr>
+          <w:rStyle w:val="jlqj4b"/>
+          <w:lang w:val="vi-VN"/>
+        </w:rPr>
+        <w:t xml:space="preserve">          "protocol": "openid-connect",</w:t>
+      </w:r>
+    </w:p>
+    <w:p>
+      <w:pPr>
+        <w:rPr>
+          <w:rStyle w:val="jlqj4b"/>
+          <w:lang w:val="vi-VN"/>
+        </w:rPr>
+      </w:pPr>
+      <w:r>
+        <w:rPr>
+          <w:rStyle w:val="jlqj4b"/>
+          <w:lang w:val="vi-VN"/>
+        </w:rPr>
+        <w:t xml:space="preserve">          "protocolMapper": "oidc-full-name-mapper",</w:t>
+      </w:r>
+    </w:p>
+    <w:p>
+      <w:pPr>
+        <w:rPr>
+          <w:rStyle w:val="jlqj4b"/>
+          <w:lang w:val="vi-VN"/>
+        </w:rPr>
+      </w:pPr>
+      <w:r>
+        <w:rPr>
+          <w:rStyle w:val="jlqj4b"/>
+          <w:lang w:val="vi-VN"/>
+        </w:rPr>
+        <w:t xml:space="preserve">          "consentRequired": false,</w:t>
+      </w:r>
+    </w:p>
+    <w:p>
+      <w:pPr>
+        <w:rPr>
+          <w:rStyle w:val="jlqj4b"/>
+          <w:lang w:val="vi-VN"/>
+        </w:rPr>
+      </w:pPr>
+      <w:r>
+        <w:rPr>
+          <w:rStyle w:val="jlqj4b"/>
+          <w:lang w:val="vi-VN"/>
+        </w:rPr>
+        <w:t xml:space="preserve">          "config": {</w:t>
+      </w:r>
+    </w:p>
+    <w:p>
+      <w:pPr>
+        <w:rPr>
+          <w:rStyle w:val="jlqj4b"/>
+          <w:lang w:val="vi-VN"/>
+        </w:rPr>
+      </w:pPr>
+      <w:r>
+        <w:rPr>
+          <w:rStyle w:val="jlqj4b"/>
+          <w:lang w:val="vi-VN"/>
+        </w:rPr>
+        <w:t xml:space="preserve">            "id.token.claim": "true",</w:t>
+      </w:r>
+    </w:p>
+    <w:p>
+      <w:pPr>
+        <w:rPr>
+          <w:rStyle w:val="jlqj4b"/>
+          <w:lang w:val="vi-VN"/>
+        </w:rPr>
+      </w:pPr>
+      <w:r>
+        <w:rPr>
+          <w:rStyle w:val="jlqj4b"/>
+          <w:lang w:val="vi-VN"/>
+        </w:rPr>
+        <w:t xml:space="preserve">            "access.token.claim": "true",</w:t>
+      </w:r>
+    </w:p>
+    <w:p>
+      <w:pPr>
+        <w:rPr>
+          <w:rStyle w:val="jlqj4b"/>
+          <w:lang w:val="vi-VN"/>
+        </w:rPr>
+      </w:pPr>
+      <w:r>
+        <w:rPr>
+          <w:rStyle w:val="jlqj4b"/>
+          <w:lang w:val="vi-VN"/>
+        </w:rPr>
+        <w:t xml:space="preserve">            "userinfo.token.claim": "true"</w:t>
+      </w:r>
+    </w:p>
+    <w:p>
+      <w:pPr>
+        <w:rPr>
+          <w:rStyle w:val="jlqj4b"/>
+          <w:lang w:val="vi-VN"/>
+        </w:rPr>
+      </w:pPr>
+      <w:r>
+        <w:rPr>
+          <w:rStyle w:val="jlqj4b"/>
+          <w:lang w:val="vi-VN"/>
+        </w:rPr>
+        <w:t xml:space="preserve">          }</w:t>
+      </w:r>
+    </w:p>
+    <w:p>
+      <w:pPr>
+        <w:rPr>
+          <w:rStyle w:val="jlqj4b"/>
+          <w:lang w:val="vi-VN"/>
+        </w:rPr>
+      </w:pPr>
+      <w:r>
+        <w:rPr>
+          <w:rStyle w:val="jlqj4b"/>
+          <w:lang w:val="vi-VN"/>
+        </w:rPr>
+        <w:t xml:space="preserve">        </w:t>
+      </w:r>
+      <w:r>
+        <w:rPr>
+          <w:rStyle w:val="jlqj4b"/>
+          <w:color w:val="FF0000"/>
+          <w:lang w:val="vi-VN"/>
+        </w:rPr>
+        <w:t>}</w:t>
+      </w:r>
+      <w:r>
+        <w:rPr>
+          <w:rStyle w:val="jlqj4b"/>
+          <w:lang w:val="vi-VN"/>
+        </w:rPr>
+        <w:t>,</w:t>
+      </w:r>
+    </w:p>
+    <w:p>
+      <w:pPr>
+        <w:rPr>
+          <w:rStyle w:val="jlqj4b"/>
+          <w:lang w:val="vi-VN"/>
+        </w:rPr>
+      </w:pPr>
+      <w:r>
+        <w:rPr>
+          <w:rStyle w:val="jlqj4b"/>
+          <w:lang w:val="vi-VN"/>
+        </w:rPr>
+        <w:lastRenderedPageBreak/>
+        <w:t xml:space="preserve">        </w:t>
+      </w:r>
+      <w:r>
+        <w:rPr>
+          <w:rStyle w:val="jlqj4b"/>
+          <w:color w:val="FF0000"/>
+          <w:lang w:val="vi-VN"/>
+        </w:rPr>
+        <w:t>{</w:t>
+      </w:r>
+    </w:p>
+    <w:p>
+      <w:pPr>
+        <w:rPr>
+          <w:rStyle w:val="jlqj4b"/>
+          <w:lang w:val="vi-VN"/>
+        </w:rPr>
+      </w:pPr>
+      <w:r>
+        <w:rPr>
+          <w:rStyle w:val="jlqj4b"/>
+          <w:lang w:val="vi-VN"/>
+        </w:rPr>
+        <w:t xml:space="preserve">          "id": "f055d0e3-bc21-4cc8-ba9f-fb242a20adea",</w:t>
+      </w:r>
+    </w:p>
+    <w:p>
+      <w:pPr>
+        <w:rPr>
+          <w:rStyle w:val="jlqj4b"/>
+          <w:lang w:val="vi-VN"/>
+        </w:rPr>
+      </w:pPr>
+      <w:r>
+        <w:rPr>
+          <w:rStyle w:val="jlqj4b"/>
+          <w:lang w:val="vi-VN"/>
+        </w:rPr>
+        <w:t xml:space="preserve">          "name": "organization",</w:t>
+      </w:r>
+    </w:p>
+    <w:p>
+      <w:pPr>
+        <w:rPr>
+          <w:rStyle w:val="jlqj4b"/>
+          <w:lang w:val="vi-VN"/>
+        </w:rPr>
+      </w:pPr>
+      <w:r>
+        <w:rPr>
+          <w:rStyle w:val="jlqj4b"/>
+          <w:lang w:val="vi-VN"/>
+        </w:rPr>
+        <w:t xml:space="preserve">          "protocol": "openid-connect",</w:t>
+      </w:r>
+    </w:p>
+    <w:p>
+      <w:pPr>
+        <w:rPr>
+          <w:rStyle w:val="jlqj4b"/>
+          <w:lang w:val="vi-VN"/>
+        </w:rPr>
+      </w:pPr>
+      <w:r>
+        <w:rPr>
+          <w:rStyle w:val="jlqj4b"/>
+          <w:lang w:val="vi-VN"/>
+        </w:rPr>
+        <w:t xml:space="preserve">          "protocolMapper": "oidc-usermodel-attribute-mapper",</w:t>
+      </w:r>
+    </w:p>
+    <w:p>
+      <w:pPr>
+        <w:rPr>
+          <w:rStyle w:val="jlqj4b"/>
+          <w:lang w:val="vi-VN"/>
+        </w:rPr>
+      </w:pPr>
+      <w:r>
+        <w:rPr>
+          <w:rStyle w:val="jlqj4b"/>
+          <w:lang w:val="vi-VN"/>
+        </w:rPr>
+        <w:t xml:space="preserve">          "consentRequired": false,</w:t>
+      </w:r>
+    </w:p>
+    <w:p>
+      <w:pPr>
+        <w:rPr>
+          <w:rStyle w:val="jlqj4b"/>
+          <w:lang w:val="vi-VN"/>
+        </w:rPr>
+      </w:pPr>
+      <w:r>
+        <w:rPr>
+          <w:rStyle w:val="jlqj4b"/>
+          <w:lang w:val="vi-VN"/>
+        </w:rPr>
+        <w:t xml:space="preserve">          "config": {</w:t>
+      </w:r>
+    </w:p>
+    <w:p>
+      <w:pPr>
+        <w:rPr>
+          <w:rStyle w:val="jlqj4b"/>
+          <w:lang w:val="vi-VN"/>
+        </w:rPr>
+      </w:pPr>
+      <w:r>
+        <w:rPr>
+          <w:rStyle w:val="jlqj4b"/>
+          <w:lang w:val="vi-VN"/>
+        </w:rPr>
+        <w:t xml:space="preserve">            "userinfo.token.claim": "true",</w:t>
+      </w:r>
+    </w:p>
+    <w:p>
+      <w:pPr>
+        <w:rPr>
+          <w:rStyle w:val="jlqj4b"/>
+          <w:lang w:val="vi-VN"/>
+        </w:rPr>
+      </w:pPr>
+      <w:r>
+        <w:rPr>
+          <w:rStyle w:val="jlqj4b"/>
+          <w:lang w:val="vi-VN"/>
+        </w:rPr>
+        <w:t xml:space="preserve">            "user.attribute": "organization",</w:t>
+      </w:r>
+    </w:p>
+    <w:p>
+      <w:pPr>
+        <w:rPr>
+          <w:rStyle w:val="jlqj4b"/>
+          <w:lang w:val="vi-VN"/>
+        </w:rPr>
+      </w:pPr>
+      <w:r>
+        <w:rPr>
+          <w:rStyle w:val="jlqj4b"/>
+          <w:lang w:val="vi-VN"/>
+        </w:rPr>
+        <w:t xml:space="preserve">            "id.token.claim": "true",</w:t>
+      </w:r>
+    </w:p>
+    <w:p>
+      <w:pPr>
+        <w:rPr>
+          <w:rStyle w:val="jlqj4b"/>
+          <w:lang w:val="vi-VN"/>
+        </w:rPr>
+      </w:pPr>
+      <w:r>
+        <w:rPr>
+          <w:rStyle w:val="jlqj4b"/>
+          <w:lang w:val="vi-VN"/>
+        </w:rPr>
+        <w:t xml:space="preserve">            "access.token.claim": "true",</w:t>
+      </w:r>
+    </w:p>
+    <w:p>
+      <w:pPr>
+        <w:rPr>
+          <w:rStyle w:val="jlqj4b"/>
+          <w:lang w:val="vi-VN"/>
+        </w:rPr>
+      </w:pPr>
+      <w:r>
+        <w:rPr>
+          <w:rStyle w:val="jlqj4b"/>
+          <w:lang w:val="vi-VN"/>
+        </w:rPr>
+        <w:t xml:space="preserve">            "claim.name": "organization",</w:t>
+      </w:r>
+    </w:p>
+    <w:p>
+      <w:pPr>
+        <w:rPr>
+          <w:rStyle w:val="jlqj4b"/>
+          <w:lang w:val="vi-VN"/>
+        </w:rPr>
+      </w:pPr>
+      <w:r>
+        <w:rPr>
+          <w:rStyle w:val="jlqj4b"/>
+          <w:lang w:val="vi-VN"/>
+        </w:rPr>
+        <w:t xml:space="preserve">            "jsonType.label": "String"</w:t>
+      </w:r>
+    </w:p>
+    <w:p>
+      <w:pPr>
+        <w:rPr>
+          <w:rStyle w:val="jlqj4b"/>
+          <w:lang w:val="vi-VN"/>
+        </w:rPr>
+      </w:pPr>
+      <w:r>
+        <w:rPr>
+          <w:rStyle w:val="jlqj4b"/>
+          <w:lang w:val="vi-VN"/>
+        </w:rPr>
+        <w:t xml:space="preserve">          }</w:t>
+      </w:r>
+    </w:p>
+    <w:p>
+      <w:pPr>
+        <w:rPr>
+          <w:rStyle w:val="jlqj4b"/>
+          <w:lang w:val="vi-VN"/>
+        </w:rPr>
+      </w:pPr>
+      <w:r>
+        <w:rPr>
+          <w:rStyle w:val="jlqj4b"/>
+          <w:lang w:val="vi-VN"/>
+        </w:rPr>
+        <w:t xml:space="preserve">        </w:t>
+      </w:r>
+      <w:r>
+        <w:rPr>
+          <w:rStyle w:val="jlqj4b"/>
+          <w:color w:val="FF0000"/>
+          <w:lang w:val="vi-VN"/>
+        </w:rPr>
+        <w:t>}</w:t>
+      </w:r>
+    </w:p>
+    <w:p>
+      <w:pPr>
+        <w:rPr>
+          <w:rStyle w:val="jlqj4b"/>
+        </w:rPr>
+      </w:pPr>
+      <w:r>
+        <w:rPr>
+          <w:rStyle w:val="jlqj4b"/>
+          <w:lang w:val="vi-VN"/>
+        </w:rPr>
+        <w:t xml:space="preserve">      ]</w:t>
+      </w:r>
+      <w:r>
+        <w:rPr>
+          <w:rStyle w:val="jlqj4b"/>
+        </w:rPr>
+        <w:t>,</w:t>
+      </w:r>
+    </w:p>
+    <w:p>
+      <w:pPr>
+        <w:rPr>
+          <w:rStyle w:val="jlqj4b"/>
+        </w:rPr>
+      </w:pPr>
+    </w:p>
+    <w:p>
+      <w:pPr>
+        <w:pStyle w:val="Heading1"/>
+        <w:rPr>
+          <w:lang w:val="vi-VN"/>
+        </w:rPr>
+      </w:pPr>
+      <w:bookmarkStart w:id="10" w:name="_Toc72622952"/>
+      <w:r>
+        <w:t>Configuration to Add/Remove/Rename Claims Trên</w:t>
+      </w:r>
+      <w:r>
+        <w:rPr>
+          <w:lang w:val="vi-VN"/>
+        </w:rPr>
+        <w:t xml:space="preserve"> Resouce Server</w:t>
+      </w:r>
+      <w:bookmarkEnd w:id="10"/>
+    </w:p>
+    <w:p>
+      <w:pPr>
+        <w:pStyle w:val="Heading2"/>
+        <w:rPr>
+          <w:lang w:val="vi-VN"/>
+        </w:rPr>
+      </w:pPr>
+      <w:bookmarkStart w:id="11" w:name="_Toc72622953"/>
+      <w:r>
+        <w:rPr>
+          <w:lang w:val="vi-VN"/>
+        </w:rPr>
+        <w:t>GetToken từ Controller</w:t>
+      </w:r>
+      <w:bookmarkEnd w:id="11"/>
+    </w:p>
+    <w:p>
+      <w:pPr>
+        <w:rPr>
+          <w:rStyle w:val="jlqj4b"/>
+          <w:lang w:val="vi-VN"/>
+        </w:rPr>
+      </w:pPr>
+    </w:p>
+    <w:p>
+      <w:pPr>
+        <w:rPr>
+          <w:rStyle w:val="jlqj4b"/>
+          <w:lang w:val="vi-VN"/>
+        </w:rPr>
+      </w:pPr>
+      <w:r>
+        <w:rPr>
+          <w:rStyle w:val="jlqj4b"/>
+          <w:lang w:val="vi-VN"/>
+        </w:rPr>
+        <w:t xml:space="preserve">Có 2 đều lưu ý là mới chỉnh lại </w:t>
+      </w:r>
+      <w:proofErr w:type="spellStart"/>
+      <w:r>
+        <w:rPr>
+          <w:rFonts w:ascii="Consolas" w:hAnsi="Consolas" w:cs="Consolas"/>
+          <w:noProof w:val="0"/>
+          <w:color w:val="000000"/>
+          <w:sz w:val="20"/>
+          <w:szCs w:val="20"/>
+          <w:shd w:val="clear" w:color="auto" w:fill="E8F2FE"/>
+        </w:rPr>
+        <w:t>antMatcher</w:t>
+      </w:r>
+      <w:proofErr w:type="spellEnd"/>
+      <w:r>
+        <w:rPr>
+          <w:rFonts w:ascii="Consolas" w:hAnsi="Consolas" w:cs="Consolas"/>
+          <w:noProof w:val="0"/>
+          <w:color w:val="000000"/>
+          <w:sz w:val="20"/>
+          <w:szCs w:val="20"/>
+          <w:shd w:val="clear" w:color="auto" w:fill="E8F2FE"/>
+        </w:rPr>
+        <w:t>(</w:t>
+      </w:r>
+      <w:r>
+        <w:rPr>
+          <w:rFonts w:ascii="Consolas" w:hAnsi="Consolas" w:cs="Consolas"/>
+          <w:noProof w:val="0"/>
+          <w:color w:val="2A00FF"/>
+          <w:sz w:val="20"/>
+          <w:szCs w:val="20"/>
+          <w:shd w:val="clear" w:color="auto" w:fill="E8F2FE"/>
+        </w:rPr>
+        <w:t>"/**"</w:t>
+      </w:r>
+      <w:r>
+        <w:rPr>
+          <w:rFonts w:ascii="Consolas" w:hAnsi="Consolas" w:cs="Consolas"/>
+          <w:noProof w:val="0"/>
+          <w:color w:val="000000"/>
+          <w:sz w:val="20"/>
+          <w:szCs w:val="20"/>
+          <w:shd w:val="clear" w:color="auto" w:fill="E8F2FE"/>
+        </w:rPr>
+        <w:t>)</w:t>
+      </w:r>
+      <w:r>
+        <w:rPr>
+          <w:rFonts w:ascii="Consolas" w:hAnsi="Consolas" w:cs="Consolas"/>
+          <w:noProof w:val="0"/>
+          <w:color w:val="000000"/>
+          <w:sz w:val="20"/>
+          <w:szCs w:val="20"/>
+          <w:shd w:val="clear" w:color="auto" w:fill="E8F2FE"/>
+          <w:lang w:val="vi-VN"/>
+        </w:rPr>
+        <w:t xml:space="preserve"> </w:t>
+      </w:r>
+      <w:r>
+        <w:rPr>
+          <w:rStyle w:val="jlqj4b"/>
+          <w:lang w:val="vi-VN"/>
+        </w:rPr>
+        <w:t xml:space="preserve"> như thế này nó mới bao gồm hết tất cả các request nếu không thì security sẽ từ chối request cứ báo là Cors sai (lỗi thật sự là không có filter security nào)</w:t>
+      </w:r>
+    </w:p>
+    <w:p>
+      <w:pPr>
+        <w:rPr>
+          <w:rStyle w:val="jlqj4b"/>
+          <w:lang w:val="vi-VN"/>
+        </w:rPr>
+      </w:pPr>
+      <w:r>
+        <w:rPr>
+          <w:rStyle w:val="jlqj4b"/>
+          <w:lang w:val="vi-VN"/>
+        </w:rPr>
+        <w:t>Thứ 2 là có thể xảy ra exception expried token .</w:t>
+      </w:r>
+    </w:p>
+    <w:p>
+      <w:pPr>
+        <w:rPr>
+          <w:rStyle w:val="jlqj4b"/>
+        </w:rPr>
+      </w:pPr>
+      <w:r>
+        <w:drawing>
+          <wp:inline distT="0" distB="0" distL="0" distR="0" wp14:anchorId="0EAA8CE7" wp14:editId="4391122B">
+            <wp:extent cx="4752109" cy="2180588"/>
+            <wp:effectExtent l="0" t="0" r="0" b="0"/>
+            <wp:docPr id="17" name="Picture 17"/>
+            <wp:cNvGraphicFramePr>
+              <a:graphicFrameLocks xmlns:a="http://schemas.openxmlformats.org/drawingml/2006/main" noChangeAspect="1"/>
+            </wp:cNvGraphicFramePr>
+            <a:graphic xmlns:a="http://schemas.openxmlformats.org/drawingml/2006/main">
+              <a:graphicData uri="http://schemas.openxmlformats.org/drawingml/2006/picture">
+                <pic:pic xmlns:pic="http://schemas.openxmlformats.org/drawingml/2006/picture">
+                  <pic:nvPicPr>
+                    <pic:cNvPr id="1" name=""/>
+                    <pic:cNvPicPr/>
+                  </pic:nvPicPr>
+                  <pic:blipFill>
+                    <a:blip r:embed="rId29"/>
+                    <a:stretch>
+                      <a:fillRect/>
+                    </a:stretch>
+                  </pic:blipFill>
+                  <pic:spPr>
+                    <a:xfrm>
+                      <a:off x="0" y="0"/>
+                      <a:ext cx="4757894" cy="2183243"/>
+                    </a:xfrm>
+                    <a:prstGeom prst="rect">
+                      <a:avLst/>
+                    </a:prstGeom>
+                  </pic:spPr>
+                </pic:pic>
+              </a:graphicData>
+            </a:graphic>
+          </wp:inline>
+        </w:drawing>
+      </w:r>
+    </w:p>
+    <w:p>
+      <w:pPr>
+        <w:rPr>
+          <w:rStyle w:val="jlqj4b"/>
+        </w:rPr>
+      </w:pPr>
+    </w:p>
+    <w:p>
+      <w:pPr>
+        <w:pStyle w:val="Heading2"/>
+        <w:rPr>
+          <w:noProof w:val="0"/>
+        </w:rPr>
+      </w:pPr>
+      <w:bookmarkStart w:id="12" w:name="_Toc72622954"/>
+      <w:r>
+        <w:t>Configuration to Add/Remove/Rename Claims</w:t>
+      </w:r>
+      <w:bookmarkEnd w:id="12"/>
+    </w:p>
+    <w:p>
+      <w:pPr>
+        <w:rPr>
+          <w:rStyle w:val="jlqj4b"/>
+          <w:lang w:val="vi-VN"/>
+        </w:rPr>
+      </w:pPr>
+    </w:p>
+    <w:p>
+      <w:pPr>
+        <w:rPr>
+          <w:rStyle w:val="jlqj4b"/>
+          <w:lang w:val="vi-VN"/>
+        </w:rPr>
+      </w:pPr>
+      <w:r>
+        <w:rPr>
+          <w:rStyle w:val="jlqj4b"/>
+        </w:rPr>
+        <w:t>Ta chỉ</w:t>
+      </w:r>
+      <w:r>
+        <w:rPr>
+          <w:rStyle w:val="jlqj4b"/>
+          <w:lang w:val="vi-VN"/>
+        </w:rPr>
+        <w:t xml:space="preserve"> cần custom lại hàm covert của JwtDecoder là ta có thể chỉnh sửa thêm xóa vv</w:t>
+      </w:r>
+    </w:p>
+    <w:p>
+      <w:pPr>
+        <w:rPr>
+          <w:rStyle w:val="jlqj4b"/>
+          <w:lang w:val="vi-VN"/>
+        </w:rPr>
+      </w:pPr>
+      <w:r>
+        <w:rPr>
+          <w:rStyle w:val="jlqj4b"/>
+          <w:lang w:val="vi-VN"/>
+        </w:rPr>
+        <w:t>Implements interface Convert của spring framwork</w:t>
+      </w:r>
+    </w:p>
+    <w:p>
+      <w:pPr>
+        <w:rPr>
+          <w:rStyle w:val="jlqj4b"/>
+          <w:lang w:val="vi-VN"/>
+        </w:rPr>
+      </w:pPr>
+      <w:r>
+        <w:drawing>
+          <wp:inline distT="0" distB="0" distL="0" distR="0" wp14:anchorId="53045F2E" wp14:editId="0CDC7E03">
+            <wp:extent cx="5943600" cy="2952115"/>
+            <wp:effectExtent l="0" t="0" r="0" b="635"/>
+            <wp:docPr id="22" name="Picture 22"/>
+            <wp:cNvGraphicFramePr>
+              <a:graphicFrameLocks xmlns:a="http://schemas.openxmlformats.org/drawingml/2006/main" noChangeAspect="1"/>
+            </wp:cNvGraphicFramePr>
+            <a:graphic xmlns:a="http://schemas.openxmlformats.org/drawingml/2006/main">
+              <a:graphicData uri="http://schemas.openxmlformats.org/drawingml/2006/picture">
+                <pic:pic xmlns:pic="http://schemas.openxmlformats.org/drawingml/2006/picture">
+                  <pic:nvPicPr>
+                    <pic:cNvPr id="1" name=""/>
+                    <pic:cNvPicPr/>
+                  </pic:nvPicPr>
+                  <pic:blipFill>
+                    <a:blip r:embed="rId30"/>
+                    <a:stretch>
+                      <a:fillRect/>
+                    </a:stretch>
+                  </pic:blipFill>
+                  <pic:spPr>
+                    <a:xfrm>
+                      <a:off x="0" y="0"/>
+                      <a:ext cx="5943600" cy="2952115"/>
+                    </a:xfrm>
+                    <a:prstGeom prst="rect">
+                      <a:avLst/>
+                    </a:prstGeom>
+                  </pic:spPr>
+                </pic:pic>
+              </a:graphicData>
+            </a:graphic>
+          </wp:inline>
+        </w:drawing>
+      </w:r>
+    </w:p>
+    <w:p>
+      <w:pPr>
+        <w:rPr>
+          <w:rStyle w:val="jlqj4b"/>
+          <w:lang w:val="vi-VN"/>
+        </w:rPr>
+      </w:pPr>
+    </w:p>
+    <w:p>
+      <w:pPr>
+        <w:rPr>
+          <w:rStyle w:val="jlqj4b"/>
+          <w:lang w:val="vi-VN"/>
+        </w:rPr>
+      </w:pPr>
+      <w:r>
+        <w:rPr>
+          <w:rStyle w:val="jlqj4b"/>
+          <w:lang w:val="vi-VN"/>
+        </w:rPr>
+        <w:t xml:space="preserve">Tạo ra Bean trong config sercutiry </w:t>
+      </w:r>
+      <w:r>
+        <w:rPr>
+          <w:rStyle w:val="jlqj4b"/>
+          <w:lang w:val="vi-VN"/>
+        </w:rPr>
+        <w:t xml:space="preserve">để nhúng convert vào </w:t>
+      </w:r>
+      <w:r>
+        <w:rPr>
+          <w:rStyle w:val="jlqj4b"/>
+          <w:lang w:val="vi-VN"/>
+        </w:rPr>
+        <w:t>JwtDecoder.</w:t>
+      </w:r>
+    </w:p>
+    <w:p>
+      <w:pPr>
+        <w:rPr>
+          <w:rStyle w:val="jlqj4b"/>
+          <w:lang w:val="vi-VN"/>
+        </w:rPr>
+      </w:pPr>
+      <w:r>
+        <w:drawing>
+          <wp:inline distT="0" distB="0" distL="0" distR="0" wp14:anchorId="163A3DCC" wp14:editId="292E1227">
+            <wp:extent cx="5943600" cy="772160"/>
+            <wp:effectExtent l="0" t="0" r="0" b="8890"/>
+            <wp:docPr id="23" name="Picture 23"/>
+            <wp:cNvGraphicFramePr>
+              <a:graphicFrameLocks xmlns:a="http://schemas.openxmlformats.org/drawingml/2006/main" noChangeAspect="1"/>
+            </wp:cNvGraphicFramePr>
+            <a:graphic xmlns:a="http://schemas.openxmlformats.org/drawingml/2006/main">
+              <a:graphicData uri="http://schemas.openxmlformats.org/drawingml/2006/picture">
+                <pic:pic xmlns:pic="http://schemas.openxmlformats.org/drawingml/2006/picture">
+                  <pic:nvPicPr>
+                    <pic:cNvPr id="1" name=""/>
+                    <pic:cNvPicPr/>
+                  </pic:nvPicPr>
+                  <pic:blipFill>
+                    <a:blip r:embed="rId31"/>
+                    <a:stretch>
+                      <a:fillRect/>
+                    </a:stretch>
+                  </pic:blipFill>
+                  <pic:spPr>
+                    <a:xfrm>
+                      <a:off x="0" y="0"/>
+                      <a:ext cx="5943600" cy="772160"/>
+                    </a:xfrm>
+                    <a:prstGeom prst="rect">
+                      <a:avLst/>
+                    </a:prstGeom>
+                  </pic:spPr>
+                </pic:pic>
+              </a:graphicData>
+            </a:graphic>
+          </wp:inline>
+        </w:drawing>
+      </w:r>
+    </w:p>
+    <w:p>
+      <w:pPr>
+        <w:rPr>
+          <w:rStyle w:val="jlqj4b"/>
+          <w:lang w:val="vi-VN"/>
+        </w:rPr>
+      </w:pPr>
+    </w:p>
+    <w:p>
+      <w:pPr>
+        <w:rPr>
+          <w:rStyle w:val="jlqj4b"/>
+          <w:lang w:val="vi-VN"/>
+        </w:rPr>
+      </w:pPr>
+    </w:p>
+    <w:p>
+      <w:pPr>
+        <w:pStyle w:val="Heading1"/>
+        <w:rPr>
+          <w:rStyle w:val="jlqj4b"/>
+          <w:lang w:val="vi-VN"/>
+        </w:rPr>
+      </w:pPr>
+      <w:bookmarkStart w:id="13" w:name="_Toc72622955"/>
+      <w:r>
+        <w:rPr>
+          <w:rStyle w:val="jlqj4b"/>
+          <w:lang w:val="vi-VN"/>
+        </w:rPr>
+        <w:t>Ví Dụ 1 Cơ bản</w:t>
+      </w:r>
+      <w:bookmarkEnd w:id="13"/>
+      <w:r>
+        <w:rPr>
+          <w:rStyle w:val="jlqj4b"/>
+          <w:lang w:val="vi-VN"/>
+        </w:rPr>
+        <w:t xml:space="preserve"> </w:t>
       </w:r>
     </w:p>
     <w:p>
@@ -3455,6 +5742,29 @@
       <w:szCs w:val="26"/>
     </w:rPr>
   </w:style>
+  <w:style w:type="paragraph" w:styleId="Heading3">
+    <w:name w:val="heading 3"/>
+    <w:basedOn w:val="Normal"/>
+    <w:next w:val="Normal"/>
+    <w:link w:val="Heading3Char"/>
+    <w:uiPriority w:val="9"/>
+    <w:semiHidden/>
+    <w:unhideWhenUsed/>
+    <w:qFormat/>
+    <w:rsid w:val="00772F6F"/>
+    <w:pPr>
+      <w:keepNext/>
+      <w:keepLines/>
+      <w:spacing w:before="40" w:after="0"/>
+      <w:outlineLvl w:val="2"/>
+    </w:pPr>
+    <w:rPr>
+      <w:rFonts w:asciiTheme="majorHAnsi" w:eastAsiaTheme="majorEastAsia" w:hAnsiTheme="majorHAnsi" w:cstheme="majorBidi"/>
+      <w:color w:val="1F3763" w:themeColor="accent1" w:themeShade="7F"/>
+      <w:sz w:val="24"/>
+      <w:szCs w:val="24"/>
+    </w:rPr>
+  </w:style>
   <w:style w:type="character" w:default="1" w:styleId="DefaultParagraphFont">
     <w:name w:val="Default Paragraph Font"/>
     <w:uiPriority w:val="1"/>
@@ -3655,6 +5965,33 @@
     <w:rPr>
       <w:color w:val="0563C1" w:themeColor="hyperlink"/>
       <w:u w:val="single"/>
+    </w:rPr>
+  </w:style>
+  <w:style w:type="character" w:styleId="UnresolvedMention">
+    <w:name w:val="Unresolved Mention"/>
+    <w:basedOn w:val="DefaultParagraphFont"/>
+    <w:uiPriority w:val="99"/>
+    <w:semiHidden/>
+    <w:unhideWhenUsed/>
+    <w:rsid w:val="00AD2964"/>
+    <w:rPr>
+      <w:color w:val="605E5C"/>
+      <w:shd w:val="clear" w:color="auto" w:fill="E1DFDD"/>
+    </w:rPr>
+  </w:style>
+  <w:style w:type="character" w:customStyle="1" w:styleId="Heading3Char">
+    <w:name w:val="Heading 3 Char"/>
+    <w:basedOn w:val="DefaultParagraphFont"/>
+    <w:link w:val="Heading3"/>
+    <w:uiPriority w:val="9"/>
+    <w:semiHidden/>
+    <w:rsid w:val="00772F6F"/>
+    <w:rPr>
+      <w:rFonts w:asciiTheme="majorHAnsi" w:eastAsiaTheme="majorEastAsia" w:hAnsiTheme="majorHAnsi" w:cstheme="majorBidi"/>
+      <w:noProof/>
+      <w:color w:val="1F3763" w:themeColor="accent1" w:themeShade="7F"/>
+      <w:sz w:val="24"/>
+      <w:szCs w:val="24"/>
     </w:rPr>
   </w:style>
 </w:styles>

</xml_diff>